<commit_message>
Signed-off-by: Dr. M H B Ariyaratne <buddhika.ari@gmail.com>
</commit_message>
<xml_diff>
--- a/documentation/Variables.docx
+++ b/documentation/Variables.docx
@@ -142,8 +142,6 @@
       <w:r>
         <w:t>_Gn</w:t>
       </w:r>
-      <w:bookmarkStart w:id="0" w:name="_GoBack"/>
-      <w:bookmarkEnd w:id="0"/>
       <w:proofErr w:type="spellEnd"/>
     </w:p>
     <w:p>
@@ -2171,7 +2169,603 @@
         <w:t>Q99_Other_chromosome_abnormalities_not_elsewhere_classified</w:t>
       </w:r>
     </w:p>
-    <w:p/>
+    <w:p>
+      <w:r>
+        <w:br w:type="page"/>
+      </w:r>
+    </w:p>
+    <w:p>
+      <w:r>
+        <w:lastRenderedPageBreak/>
+        <w:t>Tem</w:t>
+      </w:r>
+    </w:p>
+    <w:p/>
+    <w:p>
+      <w:r>
+        <w:t>Therapeutic_surgical_interventions_referrals_carried_out_on_anomalies</w:t>
+      </w:r>
+    </w:p>
+    <w:p/>
+    <w:p>
+      <w:proofErr w:type="spellStart"/>
+      <w:r>
+        <w:t>Prenatal_Antenatal_Postnatal_Investigations</w:t>
+      </w:r>
+      <w:proofErr w:type="spellEnd"/>
+      <w:r>
+        <w:t xml:space="preserve">    </w:t>
+      </w:r>
+    </w:p>
+    <w:p/>
+    <w:p>
+      <w:proofErr w:type="spellStart"/>
+      <w:r>
+        <w:t>Pre</w:t>
+      </w:r>
+      <w:r>
+        <w:t>_</w:t>
+      </w:r>
+      <w:r>
+        <w:t>pregnancy</w:t>
+      </w:r>
+      <w:r>
+        <w:t>_</w:t>
+      </w:r>
+      <w:r>
+        <w:t>diabetes</w:t>
+      </w:r>
+      <w:r>
+        <w:t>_</w:t>
+      </w:r>
+      <w:r>
+        <w:t>mellitus</w:t>
+      </w:r>
+      <w:r>
+        <w:t>_</w:t>
+      </w:r>
+      <w:r>
+        <w:t>IDDM</w:t>
+      </w:r>
+      <w:proofErr w:type="spellEnd"/>
+    </w:p>
+    <w:p>
+      <w:proofErr w:type="spellStart"/>
+      <w:r>
+        <w:t>Pre</w:t>
+      </w:r>
+      <w:r>
+        <w:t>_</w:t>
+      </w:r>
+      <w:r>
+        <w:t>pregnancy</w:t>
+      </w:r>
+      <w:r>
+        <w:t>_</w:t>
+      </w:r>
+      <w:r>
+        <w:t>diabetes</w:t>
+      </w:r>
+      <w:r>
+        <w:t>_</w:t>
+      </w:r>
+      <w:r>
+        <w:t>mellitus</w:t>
+      </w:r>
+      <w:r>
+        <w:t>_</w:t>
+      </w:r>
+      <w:r>
+        <w:t>NIDM</w:t>
+      </w:r>
+      <w:proofErr w:type="spellEnd"/>
+    </w:p>
+    <w:p>
+      <w:proofErr w:type="spellStart"/>
+      <w:r>
+        <w:t>GDM</w:t>
+      </w:r>
+      <w:r>
+        <w:t>_</w:t>
+      </w:r>
+      <w:r>
+        <w:t>During</w:t>
+      </w:r>
+      <w:r>
+        <w:t>_</w:t>
+      </w:r>
+      <w:r>
+        <w:t>this</w:t>
+      </w:r>
+      <w:r>
+        <w:t>_</w:t>
+      </w:r>
+      <w:r>
+        <w:t>pregnancy</w:t>
+      </w:r>
+      <w:proofErr w:type="spellEnd"/>
+    </w:p>
+    <w:p>
+      <w:r>
+        <w:t>Hypertension</w:t>
+      </w:r>
+    </w:p>
+    <w:p>
+      <w:proofErr w:type="spellStart"/>
+      <w:r>
+        <w:t>Epilepsy</w:t>
+      </w:r>
+      <w:r>
+        <w:t>_</w:t>
+      </w:r>
+      <w:r>
+        <w:t>seizures</w:t>
+      </w:r>
+      <w:r>
+        <w:t>_</w:t>
+      </w:r>
+      <w:r>
+        <w:t>before</w:t>
+      </w:r>
+      <w:r>
+        <w:t>_</w:t>
+      </w:r>
+      <w:r>
+        <w:t>or</w:t>
+      </w:r>
+      <w:r>
+        <w:t>_</w:t>
+      </w:r>
+      <w:r>
+        <w:t>during</w:t>
+      </w:r>
+      <w:r>
+        <w:t>_</w:t>
+      </w:r>
+      <w:r>
+        <w:t>this</w:t>
+      </w:r>
+      <w:r>
+        <w:t>_</w:t>
+      </w:r>
+      <w:r>
+        <w:t>pregnancy</w:t>
+      </w:r>
+      <w:proofErr w:type="spellEnd"/>
+    </w:p>
+    <w:p>
+      <w:proofErr w:type="spellStart"/>
+      <w:r>
+        <w:t>Maternal</w:t>
+      </w:r>
+      <w:r>
+        <w:t>_</w:t>
+      </w:r>
+      <w:r>
+        <w:t>obesity</w:t>
+      </w:r>
+      <w:r>
+        <w:t>_</w:t>
+      </w:r>
+      <w:r>
+        <w:t>BMI</w:t>
+      </w:r>
+      <w:proofErr w:type="spellEnd"/>
+    </w:p>
+    <w:p>
+      <w:r>
+        <w:t>Rubella</w:t>
+      </w:r>
+    </w:p>
+    <w:p>
+      <w:proofErr w:type="spellStart"/>
+      <w:r>
+        <w:t>Rubella</w:t>
+      </w:r>
+      <w:r>
+        <w:t>_</w:t>
+      </w:r>
+      <w:r>
+        <w:t>vaccinated</w:t>
+      </w:r>
+      <w:proofErr w:type="spellEnd"/>
+    </w:p>
+    <w:p>
+      <w:proofErr w:type="spellStart"/>
+      <w:r>
+        <w:t>Cytomegalovirus</w:t>
+      </w:r>
+      <w:r>
+        <w:t>_</w:t>
+      </w:r>
+      <w:r>
+        <w:t>CMV</w:t>
+      </w:r>
+      <w:proofErr w:type="spellEnd"/>
+    </w:p>
+    <w:p>
+      <w:proofErr w:type="spellStart"/>
+      <w:r>
+        <w:t>Pre</w:t>
+      </w:r>
+      <w:r>
+        <w:t>_</w:t>
+      </w:r>
+      <w:r>
+        <w:t>pregnancy</w:t>
+      </w:r>
+      <w:r>
+        <w:t>_</w:t>
+      </w:r>
+      <w:r>
+        <w:t>Folic</w:t>
+      </w:r>
+      <w:r>
+        <w:t>_</w:t>
+      </w:r>
+      <w:r>
+        <w:t>Acid</w:t>
+      </w:r>
+      <w:proofErr w:type="spellEnd"/>
+    </w:p>
+    <w:p>
+      <w:proofErr w:type="spellStart"/>
+      <w:r>
+        <w:t>Antenatal</w:t>
+      </w:r>
+      <w:r>
+        <w:t>_</w:t>
+      </w:r>
+      <w:r>
+        <w:t>Anaemia</w:t>
+      </w:r>
+      <w:proofErr w:type="spellEnd"/>
+    </w:p>
+    <w:p>
+      <w:proofErr w:type="spellStart"/>
+      <w:r>
+        <w:t>Antenatal_Anaemia</w:t>
+      </w:r>
+      <w:proofErr w:type="spellEnd"/>
+      <w:r>
+        <w:t xml:space="preserve"> </w:t>
+      </w:r>
+      <w:r>
+        <w:t>_</w:t>
+      </w:r>
+      <w:proofErr w:type="spellStart"/>
+      <w:r>
+        <w:t>Hb</w:t>
+      </w:r>
+      <w:r>
+        <w:t>_</w:t>
+      </w:r>
+      <w:r>
+        <w:t>g</w:t>
+      </w:r>
+      <w:proofErr w:type="spellEnd"/>
+      <w:r>
+        <w:t>/dl</w:t>
+      </w:r>
+    </w:p>
+    <w:p>
+      <w:proofErr w:type="spellStart"/>
+      <w:r>
+        <w:t>Active</w:t>
+      </w:r>
+      <w:r>
+        <w:t>_</w:t>
+      </w:r>
+      <w:r>
+        <w:t>Smoking</w:t>
+      </w:r>
+      <w:proofErr w:type="spellEnd"/>
+    </w:p>
+    <w:p>
+      <w:proofErr w:type="spellStart"/>
+      <w:r>
+        <w:t>Passive</w:t>
+      </w:r>
+      <w:r>
+        <w:t>_</w:t>
+      </w:r>
+      <w:r>
+        <w:t>Smoking</w:t>
+      </w:r>
+      <w:proofErr w:type="spellEnd"/>
+    </w:p>
+    <w:p>
+      <w:proofErr w:type="spellStart"/>
+      <w:r>
+        <w:t>Alcohol</w:t>
+      </w:r>
+      <w:r>
+        <w:t>_</w:t>
+      </w:r>
+      <w:r>
+        <w:t>Before</w:t>
+      </w:r>
+      <w:r>
+        <w:t>_</w:t>
+      </w:r>
+      <w:r>
+        <w:t>Pregnancy</w:t>
+      </w:r>
+      <w:proofErr w:type="spellEnd"/>
+    </w:p>
+    <w:p>
+      <w:proofErr w:type="spellStart"/>
+      <w:r>
+        <w:t>Alcohol</w:t>
+      </w:r>
+      <w:r>
+        <w:t>_</w:t>
+      </w:r>
+      <w:r>
+        <w:t>During</w:t>
+      </w:r>
+      <w:r>
+        <w:t>_</w:t>
+      </w:r>
+      <w:r>
+        <w:t>Pregnancy</w:t>
+      </w:r>
+      <w:proofErr w:type="spellEnd"/>
+    </w:p>
+    <w:p>
+      <w:proofErr w:type="spellStart"/>
+      <w:r>
+        <w:t>Other</w:t>
+      </w:r>
+      <w:r>
+        <w:t>_substances</w:t>
+      </w:r>
+      <w:proofErr w:type="spellEnd"/>
+    </w:p>
+    <w:p>
+      <w:proofErr w:type="spellStart"/>
+      <w:r>
+        <w:t>Medications</w:t>
+      </w:r>
+      <w:r>
+        <w:t>_</w:t>
+      </w:r>
+      <w:r>
+        <w:t>during</w:t>
+      </w:r>
+      <w:r>
+        <w:t>_</w:t>
+      </w:r>
+      <w:r>
+        <w:t>pregnancy</w:t>
+      </w:r>
+      <w:proofErr w:type="spellEnd"/>
+    </w:p>
+    <w:p>
+      <w:proofErr w:type="spellStart"/>
+      <w:r>
+        <w:t>Any</w:t>
+      </w:r>
+      <w:r>
+        <w:t>_</w:t>
+      </w:r>
+      <w:r>
+        <w:t>antenatal</w:t>
+      </w:r>
+      <w:r>
+        <w:t>_</w:t>
+      </w:r>
+      <w:r>
+        <w:t>febrile</w:t>
+      </w:r>
+      <w:r>
+        <w:t>_</w:t>
+      </w:r>
+      <w:r>
+        <w:t>illness</w:t>
+      </w:r>
+      <w:proofErr w:type="spellEnd"/>
+    </w:p>
+    <w:p>
+      <w:r>
+        <w:br w:type="page"/>
+      </w:r>
+    </w:p>
+    <w:p>
+      <w:proofErr w:type="spellStart"/>
+      <w:r>
+        <w:lastRenderedPageBreak/>
+        <w:t>p</w:t>
+      </w:r>
+      <w:r>
+        <w:t>revious</w:t>
+      </w:r>
+      <w:r>
+        <w:t>_</w:t>
+      </w:r>
+      <w:r>
+        <w:t>terminations</w:t>
+      </w:r>
+      <w:r>
+        <w:t>_</w:t>
+      </w:r>
+      <w:r>
+        <w:t>of</w:t>
+      </w:r>
+      <w:r>
+        <w:t>_</w:t>
+      </w:r>
+      <w:r>
+        <w:t>pregnancy</w:t>
+      </w:r>
+      <w:r>
+        <w:t>_</w:t>
+      </w:r>
+      <w:r>
+        <w:t>f</w:t>
+      </w:r>
+      <w:r>
+        <w:t>or_congenital_malformations</w:t>
+      </w:r>
+      <w:proofErr w:type="spellEnd"/>
+    </w:p>
+    <w:p>
+      <w:r>
+        <w:t>p</w:t>
+      </w:r>
+      <w:r>
+        <w:t>revious_terminations_of_pregnancy_for_congenital_malformations</w:t>
+      </w:r>
+      <w:r>
+        <w:t>_details</w:t>
+      </w:r>
+    </w:p>
+    <w:p>
+      <w:proofErr w:type="spellStart"/>
+      <w:r>
+        <w:t>previous_still_births</w:t>
+      </w:r>
+      <w:proofErr w:type="spellEnd"/>
+    </w:p>
+    <w:p>
+      <w:proofErr w:type="spellStart"/>
+      <w:r>
+        <w:t>p</w:t>
+      </w:r>
+      <w:r>
+        <w:t>revious_still_births_details</w:t>
+      </w:r>
+      <w:proofErr w:type="spellEnd"/>
+    </w:p>
+    <w:p>
+      <w:proofErr w:type="spellStart"/>
+      <w:r>
+        <w:t>p</w:t>
+      </w:r>
+      <w:r>
+        <w:t>re</w:t>
+      </w:r>
+      <w:r>
+        <w:t>vious_Spontaneous_Abortions</w:t>
+      </w:r>
+      <w:proofErr w:type="spellEnd"/>
+    </w:p>
+    <w:p>
+      <w:proofErr w:type="spellStart"/>
+      <w:r>
+        <w:t>p</w:t>
+      </w:r>
+      <w:r>
+        <w:t>revious_Spontaneous_Abortions_details</w:t>
+      </w:r>
+      <w:proofErr w:type="spellEnd"/>
+    </w:p>
+    <w:p>
+      <w:proofErr w:type="spellStart"/>
+      <w:r>
+        <w:t>p</w:t>
+      </w:r>
+      <w:r>
+        <w:t>revious</w:t>
+      </w:r>
+      <w:r>
+        <w:t>_</w:t>
+      </w:r>
+      <w:r>
+        <w:t>live</w:t>
+      </w:r>
+      <w:r>
+        <w:t>_</w:t>
+      </w:r>
+      <w:r>
+        <w:t>births</w:t>
+      </w:r>
+      <w:r>
+        <w:t>_</w:t>
+      </w:r>
+      <w:r>
+        <w:t>with</w:t>
+      </w:r>
+      <w:r>
+        <w:t>_</w:t>
+      </w:r>
+      <w:r>
+        <w:t>congenital</w:t>
+      </w:r>
+      <w:r>
+        <w:t>_malformations</w:t>
+      </w:r>
+      <w:proofErr w:type="spellEnd"/>
+    </w:p>
+    <w:p>
+      <w:proofErr w:type="spellStart"/>
+      <w:r>
+        <w:t>p</w:t>
+      </w:r>
+      <w:r>
+        <w:t>revious_live_births_with_congenital_malformations_details</w:t>
+      </w:r>
+      <w:proofErr w:type="spellEnd"/>
+    </w:p>
+    <w:p/>
+    <w:p/>
+    <w:p>
+      <w:bookmarkStart w:id="0" w:name="_GoBack"/>
+      <w:r>
+        <w:t>Unmarried,</w:t>
+      </w:r>
+    </w:p>
+    <w:p>
+      <w:r>
+        <w:t xml:space="preserve">    Married,</w:t>
+      </w:r>
+    </w:p>
+    <w:p>
+      <w:r>
+        <w:t xml:space="preserve">    </w:t>
+      </w:r>
+      <w:r>
+        <w:t>Divorced</w:t>
+      </w:r>
+      <w:r>
+        <w:t>,</w:t>
+      </w:r>
+    </w:p>
+    <w:p>
+      <w:r>
+        <w:t xml:space="preserve">    </w:t>
+      </w:r>
+      <w:r>
+        <w:t>Separated</w:t>
+      </w:r>
+      <w:r>
+        <w:t>,</w:t>
+      </w:r>
+    </w:p>
+    <w:p>
+      <w:r>
+        <w:t xml:space="preserve">    Widowed,</w:t>
+      </w:r>
+    </w:p>
+    <w:p>
+      <w:r>
+        <w:t xml:space="preserve">    </w:t>
+      </w:r>
+      <w:proofErr w:type="spellStart"/>
+      <w:r>
+        <w:t>LivingTogether</w:t>
+      </w:r>
+      <w:proofErr w:type="spellEnd"/>
+      <w:r>
+        <w:t>,</w:t>
+      </w:r>
+    </w:p>
+    <w:p>
+      <w:r>
+        <w:t xml:space="preserve">    Other,</w:t>
+      </w:r>
+      <w:bookmarkEnd w:id="0"/>
+    </w:p>
     <w:sectPr>
       <w:pgSz w:w="11906" w:h="16838"/>
       <w:pgMar w:top="1440" w:right="1440" w:bottom="1440" w:left="1440" w:header="720" w:footer="720" w:gutter="0"/>

</xml_diff>